<commit_message>
feat: complete lab 6
</commit_message>
<xml_diff>
--- a/Labfiles/Starter/DP-201.6/DP-201-Lab06_Ex01_Ta01.docx
+++ b/Labfiles/Starter/DP-201.6/DP-201-Lab06_Ex01_Ta01.docx
@@ -6,54 +6,55 @@
       <w:pPr>
         <w:pStyle w:val="Heading1"/>
         <w:rPr>
+          <w:rFonts w:cstheme="majorHAnsi"/>
           <w:b/>
         </w:rPr>
       </w:pPr>
       <w:r>
         <w:rPr>
-          <w:rFonts w:eastAsiaTheme="minorHAnsi"/>
+          <w:rFonts w:eastAsiaTheme="minorHAnsi" w:cstheme="majorHAnsi"/>
           <w:b/>
         </w:rPr>
         <w:t>DP20</w:t>
       </w:r>
       <w:r>
         <w:rPr>
-          <w:rFonts w:eastAsiaTheme="minorHAnsi"/>
+          <w:rFonts w:eastAsiaTheme="minorHAnsi" w:cstheme="majorHAnsi"/>
           <w:b/>
         </w:rPr>
         <w:t>1</w:t>
       </w:r>
       <w:r>
         <w:rPr>
-          <w:rFonts w:eastAsiaTheme="minorHAnsi"/>
+          <w:rFonts w:eastAsiaTheme="minorHAnsi" w:cstheme="majorHAnsi"/>
           <w:b/>
         </w:rPr>
         <w:t xml:space="preserve"> - </w:t>
       </w:r>
       <w:r>
         <w:rPr>
-          <w:rFonts w:eastAsiaTheme="minorHAnsi"/>
+          <w:rFonts w:eastAsiaTheme="minorHAnsi" w:cstheme="majorHAnsi"/>
           <w:b/>
         </w:rPr>
         <w:t>Designing</w:t>
       </w:r>
       <w:r>
         <w:rPr>
-          <w:rFonts w:eastAsiaTheme="minorHAnsi"/>
+          <w:rFonts w:eastAsiaTheme="minorHAnsi" w:cstheme="majorHAnsi"/>
           <w:b/>
         </w:rPr>
         <w:t xml:space="preserve"> a</w:t>
       </w:r>
       <w:r>
         <w:rPr>
-          <w:rFonts w:eastAsiaTheme="minorHAnsi"/>
+          <w:rFonts w:eastAsiaTheme="minorHAnsi" w:cstheme="majorHAnsi"/>
           <w:b/>
         </w:rPr>
         <w:t>n Azure</w:t>
       </w:r>
       <w:r>
         <w:rPr>
-          <w:rFonts w:eastAsiaTheme="minorHAnsi"/>
+          <w:rFonts w:eastAsiaTheme="minorHAnsi" w:cstheme="majorHAnsi"/>
           <w:b/>
         </w:rPr>
         <w:t xml:space="preserve"> Data Platform Solution </w:t>
@@ -63,85 +64,101 @@
       <w:pPr>
         <w:pStyle w:val="Heading2"/>
         <w:rPr>
-          <w:rFonts w:eastAsiaTheme="minorHAnsi"/>
-        </w:rPr>
-      </w:pPr>
-      <w:r>
-        <w:rPr>
-          <w:rFonts w:eastAsiaTheme="minorHAnsi"/>
+          <w:rFonts w:eastAsiaTheme="minorHAnsi" w:cstheme="majorHAnsi"/>
+          <w:sz w:val="32"/>
+          <w:szCs w:val="32"/>
+        </w:rPr>
+      </w:pPr>
+      <w:r>
+        <w:rPr>
+          <w:rFonts w:eastAsiaTheme="minorHAnsi" w:cstheme="majorHAnsi"/>
+          <w:sz w:val="32"/>
+          <w:szCs w:val="32"/>
         </w:rPr>
         <w:t xml:space="preserve">Lab </w:t>
       </w:r>
       <w:r>
         <w:rPr>
-          <w:rFonts w:eastAsiaTheme="minorHAnsi"/>
+          <w:rFonts w:eastAsiaTheme="minorHAnsi" w:cstheme="majorHAnsi"/>
+          <w:sz w:val="32"/>
+          <w:szCs w:val="32"/>
         </w:rPr>
         <w:t>6</w:t>
       </w:r>
       <w:r>
         <w:rPr>
-          <w:rFonts w:eastAsiaTheme="minorHAnsi"/>
+          <w:rFonts w:eastAsiaTheme="minorHAnsi" w:cstheme="majorHAnsi"/>
+          <w:sz w:val="32"/>
+          <w:szCs w:val="32"/>
         </w:rPr>
         <w:t xml:space="preserve"> </w:t>
       </w:r>
       <w:r>
         <w:rPr>
-          <w:rFonts w:eastAsiaTheme="minorHAnsi"/>
+          <w:rFonts w:eastAsiaTheme="minorHAnsi" w:cstheme="majorHAnsi"/>
+          <w:sz w:val="32"/>
+          <w:szCs w:val="32"/>
         </w:rPr>
         <w:t>–</w:t>
       </w:r>
       <w:r>
         <w:rPr>
-          <w:rFonts w:eastAsiaTheme="minorHAnsi"/>
+          <w:rFonts w:eastAsiaTheme="minorHAnsi" w:cstheme="majorHAnsi"/>
+          <w:sz w:val="32"/>
+          <w:szCs w:val="32"/>
         </w:rPr>
         <w:t xml:space="preserve"> </w:t>
       </w:r>
       <w:r>
         <w:rPr>
-          <w:rFonts w:eastAsiaTheme="minorHAnsi"/>
+          <w:rFonts w:eastAsiaTheme="minorHAnsi" w:cstheme="majorHAnsi"/>
+          <w:sz w:val="32"/>
+          <w:szCs w:val="32"/>
         </w:rPr>
         <w:t xml:space="preserve">Designing </w:t>
       </w:r>
       <w:bookmarkStart w:id="0" w:name="_Hlk8301179"/>
       <w:r>
         <w:rPr>
-          <w:rFonts w:eastAsiaTheme="minorHAnsi"/>
+          <w:rFonts w:eastAsiaTheme="minorHAnsi" w:cstheme="majorHAnsi"/>
+          <w:sz w:val="32"/>
+          <w:szCs w:val="32"/>
         </w:rPr>
         <w:t xml:space="preserve">for </w:t>
       </w:r>
       <w:r>
         <w:rPr>
-          <w:rFonts w:eastAsiaTheme="minorHAnsi"/>
-        </w:rPr>
-        <w:t>E</w:t>
-      </w:r>
-      <w:bookmarkStart w:id="1" w:name="_GoBack"/>
-      <w:bookmarkEnd w:id="1"/>
-      <w:r>
-        <w:rPr>
-          <w:rFonts w:eastAsiaTheme="minorHAnsi"/>
-        </w:rPr>
-        <w:t>fficiency and Operations</w:t>
+          <w:rFonts w:eastAsiaTheme="minorHAnsi" w:cstheme="majorHAnsi"/>
+          <w:sz w:val="32"/>
+          <w:szCs w:val="32"/>
+        </w:rPr>
+        <w:t>Efficiency and Operations</w:t>
       </w:r>
       <w:bookmarkEnd w:id="0"/>
     </w:p>
     <w:p>
       <w:pPr>
         <w:rPr>
-          <w:rFonts w:ascii="Segoe UI" w:hAnsi="Segoe UI" w:cs="Segoe UI"/>
-        </w:rPr>
-      </w:pPr>
-    </w:p>
-    <w:p>
-      <w:pPr>
-        <w:rPr>
-          <w:rFonts w:ascii="Segoe UI" w:hAnsi="Segoe UI" w:cs="Segoe UI"/>
-        </w:rPr>
-      </w:pPr>
-      <w:r>
-        <w:rPr>
-          <w:rFonts w:ascii="Segoe UI" w:hAnsi="Segoe UI" w:cs="Segoe UI"/>
+          <w:rFonts w:asciiTheme="majorHAnsi" w:hAnsiTheme="majorHAnsi" w:cstheme="majorHAnsi"/>
+          <w:sz w:val="24"/>
+          <w:szCs w:val="24"/>
+        </w:rPr>
+      </w:pPr>
+    </w:p>
+    <w:p>
+      <w:pPr>
+        <w:rPr>
+          <w:rFonts w:asciiTheme="majorHAnsi" w:hAnsiTheme="majorHAnsi" w:cstheme="majorHAnsi"/>
+          <w:sz w:val="28"/>
+          <w:szCs w:val="28"/>
+        </w:rPr>
+      </w:pPr>
+      <w:r>
+        <w:rPr>
+          <w:rFonts w:asciiTheme="majorHAnsi" w:hAnsiTheme="majorHAnsi" w:cstheme="majorHAnsi"/>
           <w:b/>
+          <w:sz w:val="28"/>
+          <w:szCs w:val="28"/>
         </w:rPr>
         <w:t>Exercise 1</w:t>
       </w:r>
@@ -151,63 +168,81 @@
         <w:shd w:val="clear" w:color="auto" w:fill="FFFFFF"/>
         <w:spacing w:line="285" w:lineRule="atLeast"/>
         <w:rPr>
-          <w:rFonts w:ascii="Segoe UI" w:hAnsi="Segoe UI" w:cs="Segoe UI"/>
+          <w:rFonts w:asciiTheme="majorHAnsi" w:hAnsiTheme="majorHAnsi" w:cstheme="majorHAnsi"/>
           <w:b/>
-        </w:rPr>
-      </w:pPr>
-      <w:r>
-        <w:rPr>
-          <w:rFonts w:ascii="Segoe UI" w:hAnsi="Segoe UI" w:cs="Segoe UI"/>
+          <w:sz w:val="28"/>
+          <w:szCs w:val="28"/>
+        </w:rPr>
+      </w:pPr>
+      <w:r>
+        <w:rPr>
+          <w:rFonts w:asciiTheme="majorHAnsi" w:hAnsiTheme="majorHAnsi" w:cstheme="majorHAnsi"/>
           <w:b/>
+          <w:sz w:val="28"/>
+          <w:szCs w:val="28"/>
         </w:rPr>
         <w:t xml:space="preserve">Task 1: </w:t>
       </w:r>
       <w:r>
         <w:rPr>
-          <w:rFonts w:ascii="Segoe UI" w:hAnsi="Segoe UI" w:cs="Segoe UI"/>
+          <w:rFonts w:asciiTheme="majorHAnsi" w:hAnsiTheme="majorHAnsi" w:cstheme="majorHAnsi"/>
           <w:b/>
+          <w:sz w:val="28"/>
+          <w:szCs w:val="28"/>
         </w:rPr>
         <w:t xml:space="preserve">Maximize the </w:t>
       </w:r>
       <w:r>
         <w:rPr>
-          <w:rFonts w:ascii="Segoe UI" w:hAnsi="Segoe UI" w:cs="Segoe UI"/>
+          <w:rFonts w:asciiTheme="majorHAnsi" w:hAnsiTheme="majorHAnsi" w:cstheme="majorHAnsi"/>
           <w:b/>
+          <w:sz w:val="28"/>
+          <w:szCs w:val="28"/>
         </w:rPr>
         <w:t>e</w:t>
       </w:r>
       <w:r>
         <w:rPr>
-          <w:rFonts w:ascii="Segoe UI" w:hAnsi="Segoe UI" w:cs="Segoe UI"/>
+          <w:rFonts w:asciiTheme="majorHAnsi" w:hAnsiTheme="majorHAnsi" w:cstheme="majorHAnsi"/>
           <w:b/>
+          <w:sz w:val="28"/>
+          <w:szCs w:val="28"/>
         </w:rPr>
         <w:t xml:space="preserve">fficiency of your </w:t>
       </w:r>
       <w:r>
         <w:rPr>
-          <w:rFonts w:ascii="Segoe UI" w:hAnsi="Segoe UI" w:cs="Segoe UI"/>
+          <w:rFonts w:asciiTheme="majorHAnsi" w:hAnsiTheme="majorHAnsi" w:cstheme="majorHAnsi"/>
           <w:b/>
+          <w:sz w:val="28"/>
+          <w:szCs w:val="28"/>
         </w:rPr>
         <w:t>c</w:t>
       </w:r>
       <w:r>
         <w:rPr>
-          <w:rFonts w:ascii="Segoe UI" w:hAnsi="Segoe UI" w:cs="Segoe UI"/>
+          <w:rFonts w:asciiTheme="majorHAnsi" w:hAnsiTheme="majorHAnsi" w:cstheme="majorHAnsi"/>
           <w:b/>
+          <w:sz w:val="28"/>
+          <w:szCs w:val="28"/>
         </w:rPr>
         <w:t xml:space="preserve">loud </w:t>
       </w:r>
       <w:r>
         <w:rPr>
-          <w:rFonts w:ascii="Segoe UI" w:hAnsi="Segoe UI" w:cs="Segoe UI"/>
+          <w:rFonts w:asciiTheme="majorHAnsi" w:hAnsiTheme="majorHAnsi" w:cstheme="majorHAnsi"/>
           <w:b/>
+          <w:sz w:val="28"/>
+          <w:szCs w:val="28"/>
         </w:rPr>
         <w:t>e</w:t>
       </w:r>
       <w:r>
         <w:rPr>
-          <w:rFonts w:ascii="Segoe UI" w:hAnsi="Segoe UI" w:cs="Segoe UI"/>
+          <w:rFonts w:asciiTheme="majorHAnsi" w:hAnsiTheme="majorHAnsi" w:cstheme="majorHAnsi"/>
           <w:b/>
+          <w:sz w:val="28"/>
+          <w:szCs w:val="28"/>
         </w:rPr>
         <w:t>nvironment.</w:t>
       </w:r>
@@ -215,12 +250,16 @@
     <w:p>
       <w:pPr>
         <w:rPr>
-          <w:rFonts w:ascii="Segoe UI" w:hAnsi="Segoe UI" w:cs="Segoe UI"/>
-        </w:rPr>
-      </w:pPr>
-      <w:r>
-        <w:rPr>
-          <w:rFonts w:ascii="Segoe UI" w:hAnsi="Segoe UI" w:cs="Segoe UI"/>
+          <w:rFonts w:asciiTheme="majorHAnsi" w:hAnsiTheme="majorHAnsi" w:cstheme="majorHAnsi"/>
+          <w:sz w:val="24"/>
+          <w:szCs w:val="24"/>
+        </w:rPr>
+      </w:pPr>
+      <w:r>
+        <w:rPr>
+          <w:rFonts w:asciiTheme="majorHAnsi" w:hAnsiTheme="majorHAnsi" w:cstheme="majorHAnsi"/>
+          <w:sz w:val="24"/>
+          <w:szCs w:val="24"/>
         </w:rPr>
         <w:t>List the Azure price calculator below:</w:t>
       </w:r>
@@ -242,9 +281,37 @@
           <w:p>
             <w:pPr>
               <w:rPr>
-                <w:rFonts w:ascii="Segoe UI" w:hAnsi="Segoe UI" w:cs="Segoe UI"/>
+                <w:rFonts w:asciiTheme="majorHAnsi" w:hAnsiTheme="majorHAnsi" w:cstheme="majorHAnsi"/>
+                <w:sz w:val="24"/>
+                <w:szCs w:val="24"/>
               </w:rPr>
             </w:pPr>
+            <w:hyperlink r:id="rId6" w:history="1">
+              <w:r>
+                <w:rPr>
+                  <w:rStyle w:val="Hyperlink"/>
+                  <w:rFonts w:asciiTheme="majorHAnsi" w:hAnsiTheme="majorHAnsi" w:cstheme="majorHAnsi"/>
+                  <w:sz w:val="24"/>
+                  <w:szCs w:val="24"/>
+                </w:rPr>
+                <w:t>https://w</w:t>
+              </w:r>
+              <w:r>
+                <w:rPr>
+                  <w:rStyle w:val="Hyperlink"/>
+                </w:rPr>
+                <w:t>ww.</w:t>
+              </w:r>
+              <w:r>
+                <w:rPr>
+                  <w:rStyle w:val="Hyperlink"/>
+                  <w:rFonts w:asciiTheme="majorHAnsi" w:hAnsiTheme="majorHAnsi" w:cstheme="majorHAnsi"/>
+                  <w:sz w:val="24"/>
+                  <w:szCs w:val="24"/>
+                </w:rPr>
+                <w:t>azure.microsoft.com/en-us/pricing/calculator/</w:t>
+              </w:r>
+            </w:hyperlink>
           </w:p>
         </w:tc>
       </w:tr>
@@ -252,39 +319,60 @@
     <w:p>
       <w:pPr>
         <w:rPr>
-          <w:rFonts w:ascii="Segoe UI" w:hAnsi="Segoe UI" w:cs="Segoe UI"/>
-        </w:rPr>
-      </w:pPr>
-    </w:p>
-    <w:p>
-      <w:pPr>
-        <w:rPr>
-          <w:rFonts w:ascii="Segoe UI" w:hAnsi="Segoe UI" w:cs="Segoe UI"/>
-        </w:rPr>
-      </w:pPr>
-      <w:r>
-        <w:rPr>
-          <w:rFonts w:ascii="Segoe UI" w:hAnsi="Segoe UI" w:cs="Segoe UI"/>
-        </w:rPr>
-        <w:t>P</w:t>
-      </w:r>
-      <w:r>
-        <w:rPr>
-          <w:rFonts w:ascii="Segoe UI" w:hAnsi="Segoe UI" w:cs="Segoe UI"/>
-        </w:rPr>
-        <w:t xml:space="preserve">rovide a list of best </w:t>
-      </w:r>
-      <w:r>
-        <w:rPr>
-          <w:rFonts w:ascii="Segoe UI" w:hAnsi="Segoe UI" w:cs="Segoe UI"/>
+          <w:rFonts w:asciiTheme="majorHAnsi" w:hAnsiTheme="majorHAnsi" w:cstheme="majorHAnsi"/>
+          <w:sz w:val="24"/>
+          <w:szCs w:val="24"/>
+        </w:rPr>
+      </w:pPr>
+    </w:p>
+    <w:p>
+      <w:pPr>
+        <w:rPr>
+          <w:rFonts w:asciiTheme="majorHAnsi" w:hAnsiTheme="majorHAnsi" w:cstheme="majorHAnsi"/>
+          <w:sz w:val="24"/>
+          <w:szCs w:val="24"/>
+        </w:rPr>
+      </w:pPr>
+      <w:r>
+        <w:rPr>
+          <w:rFonts w:asciiTheme="majorHAnsi" w:hAnsiTheme="majorHAnsi" w:cstheme="majorHAnsi"/>
+          <w:sz w:val="24"/>
+          <w:szCs w:val="24"/>
+        </w:rPr>
+        <w:t xml:space="preserve">Provide a list of best </w:t>
+      </w:r>
+      <w:r>
+        <w:rPr>
+          <w:rFonts w:asciiTheme="majorHAnsi" w:hAnsiTheme="majorHAnsi" w:cstheme="majorHAnsi"/>
+          <w:sz w:val="24"/>
+          <w:szCs w:val="24"/>
         </w:rPr>
         <w:t>practises</w:t>
       </w:r>
       <w:r>
         <w:rPr>
-          <w:rFonts w:ascii="Segoe UI" w:hAnsi="Segoe UI" w:cs="Segoe UI"/>
+          <w:rFonts w:asciiTheme="majorHAnsi" w:hAnsiTheme="majorHAnsi" w:cstheme="majorHAnsi"/>
+          <w:sz w:val="24"/>
+          <w:szCs w:val="24"/>
         </w:rPr>
         <w:t xml:space="preserve"> that the IS department should follow to minimize costs.</w:t>
+      </w:r>
+    </w:p>
+    <w:p>
+      <w:pPr>
+        <w:rPr>
+          <w:rFonts w:asciiTheme="majorHAnsi" w:hAnsiTheme="majorHAnsi" w:cstheme="majorHAnsi"/>
+          <w:sz w:val="24"/>
+          <w:szCs w:val="24"/>
+        </w:rPr>
+      </w:pPr>
+      <w:r>
+        <w:rPr>
+          <w:rFonts w:asciiTheme="majorHAnsi" w:hAnsiTheme="majorHAnsi" w:cstheme="majorHAnsi"/>
+          <w:sz w:val="24"/>
+          <w:szCs w:val="24"/>
+        </w:rPr>
+        <w:t xml:space="preserve"> </w:t>
       </w:r>
     </w:p>
     <w:tbl>
@@ -306,12 +394,20 @@
           <w:p>
             <w:pPr>
               <w:rPr>
-                <w:rFonts w:ascii="Segoe UI" w:hAnsi="Segoe UI" w:cs="Segoe UI"/>
+                <w:rFonts w:asciiTheme="majorHAnsi" w:hAnsiTheme="majorHAnsi" w:cstheme="majorHAnsi"/>
+                <w:b/>
+                <w:bCs/>
+                <w:sz w:val="24"/>
+                <w:szCs w:val="24"/>
               </w:rPr>
             </w:pPr>
             <w:r>
               <w:rPr>
-                <w:rFonts w:ascii="Segoe UI" w:hAnsi="Segoe UI" w:cs="Segoe UI"/>
+                <w:rFonts w:asciiTheme="majorHAnsi" w:hAnsiTheme="majorHAnsi" w:cstheme="majorHAnsi"/>
+                <w:b/>
+                <w:bCs/>
+                <w:sz w:val="24"/>
+                <w:szCs w:val="24"/>
               </w:rPr>
               <w:t>#</w:t>
             </w:r>
@@ -324,12 +420,20 @@
           <w:p>
             <w:pPr>
               <w:rPr>
-                <w:rFonts w:ascii="Segoe UI" w:hAnsi="Segoe UI" w:cs="Segoe UI"/>
+                <w:rFonts w:asciiTheme="majorHAnsi" w:hAnsiTheme="majorHAnsi" w:cstheme="majorHAnsi"/>
+                <w:b/>
+                <w:bCs/>
+                <w:sz w:val="24"/>
+                <w:szCs w:val="24"/>
               </w:rPr>
             </w:pPr>
             <w:r>
               <w:rPr>
-                <w:rFonts w:ascii="Segoe UI" w:hAnsi="Segoe UI" w:cs="Segoe UI"/>
+                <w:rFonts w:asciiTheme="majorHAnsi" w:hAnsiTheme="majorHAnsi" w:cstheme="majorHAnsi"/>
+                <w:b/>
+                <w:bCs/>
+                <w:sz w:val="24"/>
+                <w:szCs w:val="24"/>
               </w:rPr>
               <w:t>Best practise</w:t>
             </w:r>
@@ -342,12 +446,20 @@
           <w:p>
             <w:pPr>
               <w:rPr>
-                <w:rFonts w:ascii="Segoe UI" w:hAnsi="Segoe UI" w:cs="Segoe UI"/>
+                <w:rFonts w:asciiTheme="majorHAnsi" w:hAnsiTheme="majorHAnsi" w:cstheme="majorHAnsi"/>
+                <w:b/>
+                <w:bCs/>
+                <w:sz w:val="24"/>
+                <w:szCs w:val="24"/>
               </w:rPr>
             </w:pPr>
             <w:r>
               <w:rPr>
-                <w:rFonts w:ascii="Segoe UI" w:hAnsi="Segoe UI" w:cs="Segoe UI"/>
+                <w:rFonts w:asciiTheme="majorHAnsi" w:hAnsiTheme="majorHAnsi" w:cstheme="majorHAnsi"/>
+                <w:b/>
+                <w:bCs/>
+                <w:sz w:val="24"/>
+                <w:szCs w:val="24"/>
               </w:rPr>
               <w:t>Service</w:t>
             </w:r>
@@ -362,12 +474,16 @@
           <w:p>
             <w:pPr>
               <w:rPr>
-                <w:rFonts w:ascii="Segoe UI" w:hAnsi="Segoe UI" w:cs="Segoe UI"/>
+                <w:rFonts w:asciiTheme="majorHAnsi" w:hAnsiTheme="majorHAnsi" w:cstheme="majorHAnsi"/>
+                <w:sz w:val="24"/>
+                <w:szCs w:val="24"/>
               </w:rPr>
             </w:pPr>
             <w:r>
               <w:rPr>
-                <w:rFonts w:ascii="Segoe UI" w:hAnsi="Segoe UI" w:cs="Segoe UI"/>
+                <w:rFonts w:asciiTheme="majorHAnsi" w:hAnsiTheme="majorHAnsi" w:cstheme="majorHAnsi"/>
+                <w:sz w:val="24"/>
+                <w:szCs w:val="24"/>
               </w:rPr>
               <w:t>1</w:t>
             </w:r>
@@ -382,9 +498,55 @@
               <w:shd w:val="clear" w:color="auto" w:fill="FFFFFF"/>
               <w:spacing w:line="285" w:lineRule="atLeast"/>
               <w:rPr>
-                <w:rFonts w:ascii="Segoe UI" w:hAnsi="Segoe UI" w:cs="Segoe UI"/>
+                <w:rFonts w:asciiTheme="majorHAnsi" w:hAnsiTheme="majorHAnsi" w:cstheme="majorHAnsi"/>
+                <w:sz w:val="24"/>
+                <w:szCs w:val="24"/>
               </w:rPr>
             </w:pPr>
+            <w:r>
+              <w:rPr>
+                <w:rFonts w:asciiTheme="majorHAnsi" w:hAnsiTheme="majorHAnsi" w:cstheme="majorHAnsi"/>
+                <w:sz w:val="24"/>
+                <w:szCs w:val="24"/>
+              </w:rPr>
+              <w:t xml:space="preserve">Pay as you go </w:t>
+            </w:r>
+            <w:r>
+              <w:rPr>
+                <w:rFonts w:asciiTheme="majorHAnsi" w:hAnsiTheme="majorHAnsi" w:cstheme="majorHAnsi"/>
+                <w:sz w:val="24"/>
+                <w:szCs w:val="24"/>
+              </w:rPr>
+              <w:t xml:space="preserve">+ </w:t>
+            </w:r>
+            <w:proofErr w:type="spellStart"/>
+            <w:r>
+              <w:rPr>
+                <w:rFonts w:asciiTheme="majorHAnsi" w:hAnsiTheme="majorHAnsi" w:cstheme="majorHAnsi"/>
+                <w:sz w:val="24"/>
+                <w:szCs w:val="24"/>
+              </w:rPr>
+              <w:t>Autoscale</w:t>
+            </w:r>
+            <w:proofErr w:type="spellEnd"/>
+            <w:r>
+              <w:rPr>
+                <w:rFonts w:asciiTheme="majorHAnsi" w:hAnsiTheme="majorHAnsi" w:cstheme="majorHAnsi"/>
+                <w:sz w:val="24"/>
+                <w:szCs w:val="24"/>
+              </w:rPr>
+              <w:t xml:space="preserve"> + </w:t>
+            </w:r>
+            <w:proofErr w:type="spellStart"/>
+            <w:r>
+              <w:rPr>
+                <w:rFonts w:asciiTheme="majorHAnsi" w:hAnsiTheme="majorHAnsi" w:cstheme="majorHAnsi"/>
+                <w:sz w:val="24"/>
+                <w:szCs w:val="24"/>
+              </w:rPr>
+              <w:t>Multiregion</w:t>
+            </w:r>
+            <w:proofErr w:type="spellEnd"/>
           </w:p>
         </w:tc>
         <w:tc>
@@ -394,9 +556,19 @@
           <w:p>
             <w:pPr>
               <w:rPr>
-                <w:rFonts w:ascii="Segoe UI" w:hAnsi="Segoe UI" w:cs="Segoe UI"/>
+                <w:rFonts w:asciiTheme="majorHAnsi" w:hAnsiTheme="majorHAnsi" w:cstheme="majorHAnsi"/>
+                <w:sz w:val="24"/>
+                <w:szCs w:val="24"/>
               </w:rPr>
             </w:pPr>
+            <w:r>
+              <w:rPr>
+                <w:rFonts w:asciiTheme="majorHAnsi" w:hAnsiTheme="majorHAnsi" w:cstheme="majorHAnsi"/>
+                <w:sz w:val="24"/>
+                <w:szCs w:val="24"/>
+              </w:rPr>
+              <w:t>Cosmos DB</w:t>
+            </w:r>
           </w:p>
         </w:tc>
       </w:tr>
@@ -408,12 +580,16 @@
           <w:p>
             <w:pPr>
               <w:rPr>
-                <w:rFonts w:ascii="Segoe UI" w:hAnsi="Segoe UI" w:cs="Segoe UI"/>
+                <w:rFonts w:asciiTheme="majorHAnsi" w:hAnsiTheme="majorHAnsi" w:cstheme="majorHAnsi"/>
+                <w:sz w:val="24"/>
+                <w:szCs w:val="24"/>
               </w:rPr>
             </w:pPr>
             <w:r>
               <w:rPr>
-                <w:rFonts w:ascii="Segoe UI" w:hAnsi="Segoe UI" w:cs="Segoe UI"/>
+                <w:rFonts w:asciiTheme="majorHAnsi" w:hAnsiTheme="majorHAnsi" w:cstheme="majorHAnsi"/>
+                <w:sz w:val="24"/>
+                <w:szCs w:val="24"/>
               </w:rPr>
               <w:t>2</w:t>
             </w:r>
@@ -428,9 +604,19 @@
               <w:shd w:val="clear" w:color="auto" w:fill="FFFFFF"/>
               <w:spacing w:line="285" w:lineRule="atLeast"/>
               <w:rPr>
-                <w:rFonts w:ascii="Segoe UI" w:hAnsi="Segoe UI" w:cs="Segoe UI"/>
+                <w:rFonts w:asciiTheme="majorHAnsi" w:hAnsiTheme="majorHAnsi" w:cstheme="majorHAnsi"/>
+                <w:sz w:val="24"/>
+                <w:szCs w:val="24"/>
               </w:rPr>
             </w:pPr>
+            <w:r>
+              <w:rPr>
+                <w:rFonts w:asciiTheme="majorHAnsi" w:hAnsiTheme="majorHAnsi" w:cstheme="majorHAnsi"/>
+                <w:sz w:val="24"/>
+                <w:szCs w:val="24"/>
+              </w:rPr>
+              <w:t>3 year reserved (~65% savings)</w:t>
+            </w:r>
           </w:p>
         </w:tc>
         <w:tc>
@@ -440,9 +626,19 @@
           <w:p>
             <w:pPr>
               <w:rPr>
-                <w:rFonts w:ascii="Segoe UI" w:hAnsi="Segoe UI" w:cs="Segoe UI"/>
+                <w:rFonts w:asciiTheme="majorHAnsi" w:hAnsiTheme="majorHAnsi" w:cstheme="majorHAnsi"/>
+                <w:sz w:val="24"/>
+                <w:szCs w:val="24"/>
               </w:rPr>
             </w:pPr>
+            <w:r>
+              <w:rPr>
+                <w:rFonts w:asciiTheme="majorHAnsi" w:hAnsiTheme="majorHAnsi" w:cstheme="majorHAnsi"/>
+                <w:sz w:val="24"/>
+                <w:szCs w:val="24"/>
+              </w:rPr>
+              <w:t>Synapse Analytics</w:t>
+            </w:r>
           </w:p>
         </w:tc>
       </w:tr>
@@ -454,12 +650,16 @@
           <w:p>
             <w:pPr>
               <w:rPr>
-                <w:rFonts w:ascii="Segoe UI" w:hAnsi="Segoe UI" w:cs="Segoe UI"/>
+                <w:rFonts w:asciiTheme="majorHAnsi" w:hAnsiTheme="majorHAnsi" w:cstheme="majorHAnsi"/>
+                <w:sz w:val="24"/>
+                <w:szCs w:val="24"/>
               </w:rPr>
             </w:pPr>
             <w:r>
               <w:rPr>
-                <w:rFonts w:ascii="Segoe UI" w:hAnsi="Segoe UI" w:cs="Segoe UI"/>
+                <w:rFonts w:asciiTheme="majorHAnsi" w:hAnsiTheme="majorHAnsi" w:cstheme="majorHAnsi"/>
+                <w:sz w:val="24"/>
+                <w:szCs w:val="24"/>
               </w:rPr>
               <w:t>3</w:t>
             </w:r>
@@ -474,9 +674,19 @@
               <w:shd w:val="clear" w:color="auto" w:fill="FFFFFF"/>
               <w:spacing w:line="285" w:lineRule="atLeast"/>
               <w:rPr>
-                <w:rFonts w:ascii="Segoe UI" w:hAnsi="Segoe UI" w:cs="Segoe UI"/>
+                <w:rFonts w:asciiTheme="majorHAnsi" w:hAnsiTheme="majorHAnsi" w:cstheme="majorHAnsi"/>
+                <w:sz w:val="24"/>
+                <w:szCs w:val="24"/>
               </w:rPr>
             </w:pPr>
+            <w:r>
+              <w:rPr>
+                <w:rFonts w:asciiTheme="majorHAnsi" w:hAnsiTheme="majorHAnsi" w:cstheme="majorHAnsi"/>
+                <w:sz w:val="24"/>
+                <w:szCs w:val="24"/>
+              </w:rPr>
+              <w:t>For the Backend, it is a cheaper option than the App Service (Consumption Tier)</w:t>
+            </w:r>
           </w:p>
         </w:tc>
         <w:tc>
@@ -486,9 +696,19 @@
           <w:p>
             <w:pPr>
               <w:rPr>
-                <w:rFonts w:ascii="Segoe UI" w:hAnsi="Segoe UI" w:cs="Segoe UI"/>
+                <w:rFonts w:asciiTheme="majorHAnsi" w:hAnsiTheme="majorHAnsi" w:cstheme="majorHAnsi"/>
+                <w:sz w:val="24"/>
+                <w:szCs w:val="24"/>
               </w:rPr>
             </w:pPr>
+            <w:r>
+              <w:rPr>
+                <w:rFonts w:asciiTheme="majorHAnsi" w:hAnsiTheme="majorHAnsi" w:cstheme="majorHAnsi"/>
+                <w:sz w:val="24"/>
+                <w:szCs w:val="24"/>
+              </w:rPr>
+              <w:t>Function App</w:t>
+            </w:r>
           </w:p>
         </w:tc>
       </w:tr>
@@ -500,12 +720,16 @@
           <w:p>
             <w:pPr>
               <w:rPr>
-                <w:rFonts w:ascii="Segoe UI" w:hAnsi="Segoe UI" w:cs="Segoe UI"/>
+                <w:rFonts w:asciiTheme="majorHAnsi" w:hAnsiTheme="majorHAnsi" w:cstheme="majorHAnsi"/>
+                <w:sz w:val="24"/>
+                <w:szCs w:val="24"/>
               </w:rPr>
             </w:pPr>
             <w:r>
               <w:rPr>
-                <w:rFonts w:ascii="Segoe UI" w:hAnsi="Segoe UI" w:cs="Segoe UI"/>
+                <w:rFonts w:asciiTheme="majorHAnsi" w:hAnsiTheme="majorHAnsi" w:cstheme="majorHAnsi"/>
+                <w:sz w:val="24"/>
+                <w:szCs w:val="24"/>
               </w:rPr>
               <w:t>4</w:t>
             </w:r>
@@ -520,9 +744,19 @@
               <w:shd w:val="clear" w:color="auto" w:fill="FFFFFF"/>
               <w:spacing w:line="285" w:lineRule="atLeast"/>
               <w:rPr>
-                <w:rFonts w:ascii="Segoe UI" w:hAnsi="Segoe UI" w:cs="Segoe UI"/>
+                <w:rFonts w:asciiTheme="majorHAnsi" w:hAnsiTheme="majorHAnsi" w:cstheme="majorHAnsi"/>
+                <w:sz w:val="24"/>
+                <w:szCs w:val="24"/>
               </w:rPr>
             </w:pPr>
+            <w:r>
+              <w:rPr>
+                <w:rFonts w:asciiTheme="majorHAnsi" w:hAnsiTheme="majorHAnsi" w:cstheme="majorHAnsi"/>
+                <w:sz w:val="24"/>
+                <w:szCs w:val="24"/>
+              </w:rPr>
+              <w:t>Choose a Linux Operating System</w:t>
+            </w:r>
           </w:p>
         </w:tc>
         <w:tc>
@@ -532,9 +766,19 @@
           <w:p>
             <w:pPr>
               <w:rPr>
-                <w:rFonts w:ascii="Segoe UI" w:hAnsi="Segoe UI" w:cs="Segoe UI"/>
+                <w:rFonts w:asciiTheme="majorHAnsi" w:hAnsiTheme="majorHAnsi" w:cstheme="majorHAnsi"/>
+                <w:sz w:val="24"/>
+                <w:szCs w:val="24"/>
               </w:rPr>
             </w:pPr>
+            <w:r>
+              <w:rPr>
+                <w:rFonts w:asciiTheme="majorHAnsi" w:hAnsiTheme="majorHAnsi" w:cstheme="majorHAnsi"/>
+                <w:sz w:val="24"/>
+                <w:szCs w:val="24"/>
+              </w:rPr>
+              <w:t>App Service</w:t>
+            </w:r>
           </w:p>
         </w:tc>
       </w:tr>
@@ -546,12 +790,16 @@
           <w:p>
             <w:pPr>
               <w:rPr>
-                <w:rFonts w:ascii="Segoe UI" w:hAnsi="Segoe UI" w:cs="Segoe UI"/>
+                <w:rFonts w:asciiTheme="majorHAnsi" w:hAnsiTheme="majorHAnsi" w:cstheme="majorHAnsi"/>
+                <w:sz w:val="24"/>
+                <w:szCs w:val="24"/>
               </w:rPr>
             </w:pPr>
             <w:r>
               <w:rPr>
-                <w:rFonts w:ascii="Segoe UI" w:hAnsi="Segoe UI" w:cs="Segoe UI"/>
+                <w:rFonts w:asciiTheme="majorHAnsi" w:hAnsiTheme="majorHAnsi" w:cstheme="majorHAnsi"/>
+                <w:sz w:val="24"/>
+                <w:szCs w:val="24"/>
               </w:rPr>
               <w:t>5</w:t>
             </w:r>
@@ -566,9 +814,19 @@
               <w:shd w:val="clear" w:color="auto" w:fill="FFFFFF"/>
               <w:spacing w:line="285" w:lineRule="atLeast"/>
               <w:rPr>
-                <w:rFonts w:ascii="Segoe UI" w:hAnsi="Segoe UI" w:cs="Segoe UI"/>
+                <w:rFonts w:asciiTheme="majorHAnsi" w:hAnsiTheme="majorHAnsi" w:cstheme="majorHAnsi"/>
+                <w:sz w:val="24"/>
+                <w:szCs w:val="24"/>
               </w:rPr>
             </w:pPr>
+            <w:r>
+              <w:rPr>
+                <w:rFonts w:asciiTheme="majorHAnsi" w:hAnsiTheme="majorHAnsi" w:cstheme="majorHAnsi"/>
+                <w:sz w:val="24"/>
+                <w:szCs w:val="24"/>
+              </w:rPr>
+              <w:t>Choose the Basic Tier + B3 + IoT Hub Device Provisioning Service</w:t>
+            </w:r>
           </w:p>
         </w:tc>
         <w:tc>
@@ -578,9 +836,19 @@
           <w:p>
             <w:pPr>
               <w:rPr>
-                <w:rFonts w:ascii="Segoe UI" w:hAnsi="Segoe UI" w:cs="Segoe UI"/>
+                <w:rFonts w:asciiTheme="majorHAnsi" w:hAnsiTheme="majorHAnsi" w:cstheme="majorHAnsi"/>
+                <w:sz w:val="24"/>
+                <w:szCs w:val="24"/>
               </w:rPr>
             </w:pPr>
+            <w:r>
+              <w:rPr>
+                <w:rFonts w:asciiTheme="majorHAnsi" w:hAnsiTheme="majorHAnsi" w:cstheme="majorHAnsi"/>
+                <w:sz w:val="24"/>
+                <w:szCs w:val="24"/>
+              </w:rPr>
+              <w:t>IoT Hub</w:t>
+            </w:r>
           </w:p>
         </w:tc>
       </w:tr>
@@ -592,12 +860,16 @@
           <w:p>
             <w:pPr>
               <w:rPr>
-                <w:rFonts w:ascii="Segoe UI" w:hAnsi="Segoe UI" w:cs="Segoe UI"/>
+                <w:rFonts w:asciiTheme="majorHAnsi" w:hAnsiTheme="majorHAnsi" w:cstheme="majorHAnsi"/>
+                <w:sz w:val="24"/>
+                <w:szCs w:val="24"/>
               </w:rPr>
             </w:pPr>
             <w:r>
               <w:rPr>
-                <w:rFonts w:ascii="Segoe UI" w:hAnsi="Segoe UI" w:cs="Segoe UI"/>
+                <w:rFonts w:asciiTheme="majorHAnsi" w:hAnsiTheme="majorHAnsi" w:cstheme="majorHAnsi"/>
+                <w:sz w:val="24"/>
+                <w:szCs w:val="24"/>
               </w:rPr>
               <w:t>6</w:t>
             </w:r>
@@ -612,9 +884,43 @@
               <w:shd w:val="clear" w:color="auto" w:fill="FFFFFF"/>
               <w:spacing w:line="285" w:lineRule="atLeast"/>
               <w:rPr>
-                <w:rFonts w:ascii="Segoe UI" w:hAnsi="Segoe UI" w:cs="Segoe UI"/>
+                <w:rFonts w:asciiTheme="majorHAnsi" w:hAnsiTheme="majorHAnsi" w:cstheme="majorHAnsi"/>
+                <w:sz w:val="24"/>
+                <w:szCs w:val="24"/>
               </w:rPr>
             </w:pPr>
+            <w:r>
+              <w:rPr>
+                <w:rFonts w:asciiTheme="majorHAnsi" w:hAnsiTheme="majorHAnsi" w:cstheme="majorHAnsi"/>
+                <w:sz w:val="24"/>
+                <w:szCs w:val="24"/>
+              </w:rPr>
+              <w:t>3 year reserved (~5</w:t>
+            </w:r>
+            <w:r>
+              <w:rPr>
+                <w:rFonts w:asciiTheme="majorHAnsi" w:hAnsiTheme="majorHAnsi" w:cstheme="majorHAnsi"/>
+                <w:sz w:val="24"/>
+                <w:szCs w:val="24"/>
+              </w:rPr>
+              <w:t>8</w:t>
+            </w:r>
+            <w:r>
+              <w:rPr>
+                <w:rFonts w:asciiTheme="majorHAnsi" w:hAnsiTheme="majorHAnsi" w:cstheme="majorHAnsi"/>
+                <w:sz w:val="24"/>
+                <w:szCs w:val="24"/>
+              </w:rPr>
+              <w:t>% savings)</w:t>
+            </w:r>
+            <w:r>
+              <w:rPr>
+                <w:rFonts w:asciiTheme="majorHAnsi" w:hAnsiTheme="majorHAnsi" w:cstheme="majorHAnsi"/>
+                <w:sz w:val="24"/>
+                <w:szCs w:val="24"/>
+              </w:rPr>
+              <w:t xml:space="preserve"> </w:t>
+            </w:r>
           </w:p>
         </w:tc>
         <w:tc>
@@ -624,9 +930,19 @@
           <w:p>
             <w:pPr>
               <w:rPr>
-                <w:rFonts w:ascii="Segoe UI" w:hAnsi="Segoe UI" w:cs="Segoe UI"/>
+                <w:rFonts w:asciiTheme="majorHAnsi" w:hAnsiTheme="majorHAnsi" w:cstheme="majorHAnsi"/>
+                <w:sz w:val="24"/>
+                <w:szCs w:val="24"/>
               </w:rPr>
             </w:pPr>
+            <w:r>
+              <w:rPr>
+                <w:rFonts w:asciiTheme="majorHAnsi" w:hAnsiTheme="majorHAnsi" w:cstheme="majorHAnsi"/>
+                <w:sz w:val="24"/>
+                <w:szCs w:val="24"/>
+              </w:rPr>
+              <w:t>Machine Learning</w:t>
+            </w:r>
           </w:p>
         </w:tc>
       </w:tr>
@@ -638,12 +954,16 @@
           <w:p>
             <w:pPr>
               <w:rPr>
-                <w:rFonts w:ascii="Segoe UI" w:hAnsi="Segoe UI" w:cs="Segoe UI"/>
+                <w:rFonts w:asciiTheme="majorHAnsi" w:hAnsiTheme="majorHAnsi" w:cstheme="majorHAnsi"/>
+                <w:sz w:val="24"/>
+                <w:szCs w:val="24"/>
               </w:rPr>
             </w:pPr>
             <w:r>
               <w:rPr>
-                <w:rFonts w:ascii="Segoe UI" w:hAnsi="Segoe UI" w:cs="Segoe UI"/>
+                <w:rFonts w:asciiTheme="majorHAnsi" w:hAnsiTheme="majorHAnsi" w:cstheme="majorHAnsi"/>
+                <w:sz w:val="24"/>
+                <w:szCs w:val="24"/>
               </w:rPr>
               <w:t>7</w:t>
             </w:r>
@@ -658,9 +978,37 @@
               <w:shd w:val="clear" w:color="auto" w:fill="FFFFFF"/>
               <w:spacing w:line="285" w:lineRule="atLeast"/>
               <w:rPr>
-                <w:rFonts w:ascii="Segoe UI" w:hAnsi="Segoe UI" w:cs="Segoe UI"/>
+                <w:rFonts w:asciiTheme="majorHAnsi" w:hAnsiTheme="majorHAnsi" w:cstheme="majorHAnsi"/>
+                <w:sz w:val="24"/>
+                <w:szCs w:val="24"/>
               </w:rPr>
             </w:pPr>
+            <w:r>
+              <w:rPr>
+                <w:rFonts w:asciiTheme="majorHAnsi" w:hAnsiTheme="majorHAnsi" w:cstheme="majorHAnsi"/>
+                <w:sz w:val="24"/>
+                <w:szCs w:val="24"/>
+              </w:rPr>
+              <w:t xml:space="preserve">Premium Tier + Data Engineering Workload + Pay </w:t>
+            </w:r>
+            <w:proofErr w:type="spellStart"/>
+            <w:r>
+              <w:rPr>
+                <w:rFonts w:asciiTheme="majorHAnsi" w:hAnsiTheme="majorHAnsi" w:cstheme="majorHAnsi"/>
+                <w:sz w:val="24"/>
+                <w:szCs w:val="24"/>
+              </w:rPr>
+              <w:t>reserver</w:t>
+            </w:r>
+            <w:proofErr w:type="spellEnd"/>
+            <w:r>
+              <w:rPr>
+                <w:rFonts w:asciiTheme="majorHAnsi" w:hAnsiTheme="majorHAnsi" w:cstheme="majorHAnsi"/>
+                <w:sz w:val="24"/>
+                <w:szCs w:val="24"/>
+              </w:rPr>
+              <w:t xml:space="preserve"> (3 year ~61% savings)</w:t>
+            </w:r>
           </w:p>
         </w:tc>
         <w:tc>
@@ -670,9 +1018,19 @@
           <w:p>
             <w:pPr>
               <w:rPr>
-                <w:rFonts w:ascii="Segoe UI" w:hAnsi="Segoe UI" w:cs="Segoe UI"/>
+                <w:rFonts w:asciiTheme="majorHAnsi" w:hAnsiTheme="majorHAnsi" w:cstheme="majorHAnsi"/>
+                <w:sz w:val="24"/>
+                <w:szCs w:val="24"/>
               </w:rPr>
             </w:pPr>
+            <w:r>
+              <w:rPr>
+                <w:rFonts w:asciiTheme="majorHAnsi" w:hAnsiTheme="majorHAnsi" w:cstheme="majorHAnsi"/>
+                <w:sz w:val="24"/>
+                <w:szCs w:val="24"/>
+              </w:rPr>
+              <w:t>Databricks</w:t>
+            </w:r>
           </w:p>
         </w:tc>
       </w:tr>
@@ -684,12 +1042,16 @@
           <w:p>
             <w:pPr>
               <w:rPr>
-                <w:rFonts w:ascii="Segoe UI" w:hAnsi="Segoe UI" w:cs="Segoe UI"/>
+                <w:rFonts w:asciiTheme="majorHAnsi" w:hAnsiTheme="majorHAnsi" w:cstheme="majorHAnsi"/>
+                <w:sz w:val="24"/>
+                <w:szCs w:val="24"/>
               </w:rPr>
             </w:pPr>
             <w:r>
               <w:rPr>
-                <w:rFonts w:ascii="Segoe UI" w:hAnsi="Segoe UI" w:cs="Segoe UI"/>
+                <w:rFonts w:asciiTheme="majorHAnsi" w:hAnsiTheme="majorHAnsi" w:cstheme="majorHAnsi"/>
+                <w:sz w:val="24"/>
+                <w:szCs w:val="24"/>
               </w:rPr>
               <w:t>8</w:t>
             </w:r>
@@ -704,9 +1066,19 @@
               <w:shd w:val="clear" w:color="auto" w:fill="FFFFFF"/>
               <w:spacing w:line="285" w:lineRule="atLeast"/>
               <w:rPr>
-                <w:rFonts w:ascii="Segoe UI" w:hAnsi="Segoe UI" w:cs="Segoe UI"/>
+                <w:rFonts w:asciiTheme="majorHAnsi" w:hAnsiTheme="majorHAnsi" w:cstheme="majorHAnsi"/>
+                <w:sz w:val="24"/>
+                <w:szCs w:val="24"/>
               </w:rPr>
             </w:pPr>
+            <w:r>
+              <w:rPr>
+                <w:rFonts w:asciiTheme="majorHAnsi" w:hAnsiTheme="majorHAnsi" w:cstheme="majorHAnsi"/>
+                <w:sz w:val="24"/>
+                <w:szCs w:val="24"/>
+              </w:rPr>
+              <w:t>RA-GRS + Hot Access Tier + Standard Performance Tier + Block Blob Storage + Pay as you go</w:t>
+            </w:r>
           </w:p>
         </w:tc>
         <w:tc>
@@ -716,55 +1088,19 @@
           <w:p>
             <w:pPr>
               <w:rPr>
-                <w:rFonts w:ascii="Segoe UI" w:hAnsi="Segoe UI" w:cs="Segoe UI"/>
+                <w:rFonts w:asciiTheme="majorHAnsi" w:hAnsiTheme="majorHAnsi" w:cstheme="majorHAnsi"/>
+                <w:sz w:val="24"/>
+                <w:szCs w:val="24"/>
               </w:rPr>
             </w:pPr>
-          </w:p>
-        </w:tc>
-      </w:tr>
-      <w:tr>
-        <w:tc>
-          <w:tcPr>
-            <w:tcW w:w="562" w:type="dxa"/>
-          </w:tcPr>
-          <w:p>
-            <w:pPr>
-              <w:rPr>
-                <w:rFonts w:ascii="Segoe UI" w:hAnsi="Segoe UI" w:cs="Segoe UI"/>
-              </w:rPr>
-            </w:pPr>
-            <w:r>
-              <w:rPr>
-                <w:rFonts w:ascii="Segoe UI" w:hAnsi="Segoe UI" w:cs="Segoe UI"/>
-              </w:rPr>
-              <w:t>9</w:t>
-            </w:r>
-          </w:p>
-        </w:tc>
-        <w:tc>
-          <w:tcPr>
-            <w:tcW w:w="10490" w:type="dxa"/>
-          </w:tcPr>
-          <w:p>
-            <w:pPr>
-              <w:shd w:val="clear" w:color="auto" w:fill="FFFFFF"/>
-              <w:spacing w:line="285" w:lineRule="atLeast"/>
-              <w:rPr>
-                <w:rFonts w:ascii="Segoe UI" w:hAnsi="Segoe UI" w:cs="Segoe UI"/>
-              </w:rPr>
-            </w:pPr>
-          </w:p>
-        </w:tc>
-        <w:tc>
-          <w:tcPr>
-            <w:tcW w:w="2551" w:type="dxa"/>
-          </w:tcPr>
-          <w:p>
-            <w:pPr>
-              <w:rPr>
-                <w:rFonts w:ascii="Segoe UI" w:hAnsi="Segoe UI" w:cs="Segoe UI"/>
-              </w:rPr>
-            </w:pPr>
+            <w:r>
+              <w:rPr>
+                <w:rFonts w:asciiTheme="majorHAnsi" w:hAnsiTheme="majorHAnsi" w:cstheme="majorHAnsi"/>
+                <w:sz w:val="24"/>
+                <w:szCs w:val="24"/>
+              </w:rPr>
+              <w:t>Storage Account</w:t>
+            </w:r>
           </w:p>
         </w:tc>
       </w:tr>
@@ -772,21 +1108,671 @@
     <w:p>
       <w:pPr>
         <w:rPr>
-          <w:rFonts w:ascii="Segoe UI" w:hAnsi="Segoe UI" w:cs="Segoe UI"/>
-        </w:rPr>
-      </w:pPr>
-    </w:p>
-    <w:p>
-      <w:pPr>
-        <w:rPr>
-          <w:rFonts w:ascii="Segoe UI" w:hAnsi="Segoe UI" w:cs="Segoe UI"/>
-        </w:rPr>
-      </w:pPr>
-    </w:p>
-    <w:p>
-      <w:pPr>
-        <w:rPr>
-          <w:rFonts w:ascii="Segoe UI" w:hAnsi="Segoe UI" w:cs="Segoe UI"/>
+          <w:rFonts w:asciiTheme="majorHAnsi" w:hAnsiTheme="majorHAnsi" w:cstheme="majorHAnsi"/>
+          <w:sz w:val="24"/>
+          <w:szCs w:val="24"/>
+        </w:rPr>
+      </w:pPr>
+    </w:p>
+    <w:p>
+      <w:pPr>
+        <w:rPr>
+          <w:rFonts w:asciiTheme="majorHAnsi" w:hAnsiTheme="majorHAnsi" w:cstheme="majorHAnsi"/>
+          <w:sz w:val="24"/>
+          <w:szCs w:val="24"/>
+        </w:rPr>
+      </w:pPr>
+    </w:p>
+    <w:p>
+      <w:pPr>
+        <w:rPr>
+          <w:rFonts w:asciiTheme="majorHAnsi" w:hAnsiTheme="majorHAnsi" w:cstheme="majorHAnsi"/>
+          <w:sz w:val="24"/>
+          <w:szCs w:val="24"/>
+        </w:rPr>
+      </w:pPr>
+    </w:p>
+    <w:p>
+      <w:pPr>
+        <w:jc w:val="center"/>
+        <w:rPr>
+          <w:rFonts w:asciiTheme="majorHAnsi" w:hAnsiTheme="majorHAnsi" w:cstheme="majorHAnsi"/>
+          <w:b/>
+          <w:bCs/>
+          <w:sz w:val="28"/>
+          <w:szCs w:val="28"/>
+        </w:rPr>
+      </w:pPr>
+      <w:r>
+        <w:rPr>
+          <w:rFonts w:asciiTheme="majorHAnsi" w:hAnsiTheme="majorHAnsi" w:cstheme="majorHAnsi"/>
+          <w:b/>
+          <w:bCs/>
+          <w:sz w:val="28"/>
+          <w:szCs w:val="28"/>
+        </w:rPr>
+        <w:lastRenderedPageBreak/>
+        <w:t xml:space="preserve">Cosmos DB </w:t>
+      </w:r>
+      <w:r>
+        <w:rPr>
+          <w:rFonts w:asciiTheme="majorHAnsi" w:hAnsiTheme="majorHAnsi" w:cstheme="majorHAnsi"/>
+          <w:b/>
+          <w:bCs/>
+          <w:sz w:val="28"/>
+          <w:szCs w:val="28"/>
+        </w:rPr>
+        <w:t>Simulation</w:t>
+      </w:r>
+    </w:p>
+    <w:p>
+      <w:pPr>
+        <w:rPr>
+          <w:rFonts w:asciiTheme="majorHAnsi" w:hAnsiTheme="majorHAnsi" w:cstheme="majorHAnsi"/>
+          <w:sz w:val="24"/>
+          <w:szCs w:val="24"/>
+        </w:rPr>
+      </w:pPr>
+      <w:r>
+        <w:rPr>
+          <w:rFonts w:asciiTheme="majorHAnsi" w:hAnsiTheme="majorHAnsi" w:cstheme="majorHAnsi"/>
+          <w:sz w:val="24"/>
+          <w:szCs w:val="24"/>
+        </w:rPr>
+        <w:t xml:space="preserve">Multi Region + </w:t>
+      </w:r>
+      <w:proofErr w:type="spellStart"/>
+      <w:r>
+        <w:rPr>
+          <w:rFonts w:asciiTheme="majorHAnsi" w:hAnsiTheme="majorHAnsi" w:cstheme="majorHAnsi"/>
+          <w:sz w:val="24"/>
+          <w:szCs w:val="24"/>
+        </w:rPr>
+        <w:t>Autoscale</w:t>
+      </w:r>
+      <w:proofErr w:type="spellEnd"/>
+      <w:r>
+        <w:rPr>
+          <w:rFonts w:asciiTheme="majorHAnsi" w:hAnsiTheme="majorHAnsi" w:cstheme="majorHAnsi"/>
+          <w:sz w:val="24"/>
+          <w:szCs w:val="24"/>
+        </w:rPr>
+        <w:t xml:space="preserve"> </w:t>
+      </w:r>
+    </w:p>
+    <w:p>
+      <w:pPr>
+        <w:rPr>
+          <w:rFonts w:asciiTheme="majorHAnsi" w:hAnsiTheme="majorHAnsi" w:cstheme="majorHAnsi"/>
+          <w:sz w:val="24"/>
+          <w:szCs w:val="24"/>
+        </w:rPr>
+      </w:pPr>
+      <w:r>
+        <w:rPr>
+          <w:rFonts w:asciiTheme="majorHAnsi" w:hAnsiTheme="majorHAnsi" w:cstheme="majorHAnsi"/>
+          <w:noProof/>
+          <w:sz w:val="24"/>
+          <w:szCs w:val="24"/>
+        </w:rPr>
+        <w:drawing>
+          <wp:inline distT="0" distB="0" distL="0" distR="0" wp14:anchorId="7FA5C1AC" wp14:editId="2A818654">
+            <wp:extent cx="2415540" cy="1209126"/>
+            <wp:effectExtent l="0" t="0" r="3810" b="0"/>
+            <wp:docPr id="1" name="Picture 1"/>
+            <wp:cNvGraphicFramePr>
+              <a:graphicFrameLocks xmlns:a="http://schemas.openxmlformats.org/drawingml/2006/main" noChangeAspect="1"/>
+            </wp:cNvGraphicFramePr>
+            <a:graphic xmlns:a="http://schemas.openxmlformats.org/drawingml/2006/main">
+              <a:graphicData uri="http://schemas.openxmlformats.org/drawingml/2006/picture">
+                <pic:pic xmlns:pic="http://schemas.openxmlformats.org/drawingml/2006/picture">
+                  <pic:nvPicPr>
+                    <pic:cNvPr id="1" name=""/>
+                    <pic:cNvPicPr/>
+                  </pic:nvPicPr>
+                  <pic:blipFill>
+                    <a:blip r:embed="rId7"/>
+                    <a:stretch>
+                      <a:fillRect/>
+                    </a:stretch>
+                  </pic:blipFill>
+                  <pic:spPr>
+                    <a:xfrm>
+                      <a:off x="0" y="0"/>
+                      <a:ext cx="2499224" cy="1251015"/>
+                    </a:xfrm>
+                    <a:prstGeom prst="rect">
+                      <a:avLst/>
+                    </a:prstGeom>
+                  </pic:spPr>
+                </pic:pic>
+              </a:graphicData>
+            </a:graphic>
+          </wp:inline>
+        </w:drawing>
+      </w:r>
+    </w:p>
+    <w:p>
+      <w:pPr>
+        <w:rPr>
+          <w:rFonts w:asciiTheme="majorHAnsi" w:hAnsiTheme="majorHAnsi" w:cstheme="majorHAnsi"/>
+          <w:sz w:val="24"/>
+          <w:szCs w:val="24"/>
+        </w:rPr>
+      </w:pPr>
+      <w:r>
+        <w:rPr>
+          <w:rFonts w:asciiTheme="majorHAnsi" w:hAnsiTheme="majorHAnsi" w:cstheme="majorHAnsi"/>
+          <w:sz w:val="24"/>
+          <w:szCs w:val="24"/>
+        </w:rPr>
+        <w:t xml:space="preserve">Source: </w:t>
+      </w:r>
+      <w:hyperlink r:id="rId8" w:history="1">
+        <w:r>
+          <w:rPr>
+            <w:rStyle w:val="Hyperlink"/>
+            <w:rFonts w:asciiTheme="majorHAnsi" w:hAnsiTheme="majorHAnsi" w:cstheme="majorHAnsi"/>
+            <w:sz w:val="24"/>
+            <w:szCs w:val="24"/>
+          </w:rPr>
+          <w:t>https://www.youtube.com/watch?v=4lYx-aG3sFM</w:t>
+        </w:r>
+      </w:hyperlink>
+    </w:p>
+    <w:p>
+      <w:pPr>
+        <w:jc w:val="center"/>
+        <w:rPr>
+          <w:rFonts w:asciiTheme="majorHAnsi" w:hAnsiTheme="majorHAnsi" w:cstheme="majorHAnsi"/>
+          <w:b/>
+          <w:bCs/>
+          <w:sz w:val="24"/>
+          <w:szCs w:val="24"/>
+        </w:rPr>
+      </w:pPr>
+      <w:r>
+        <w:rPr>
+          <w:rFonts w:asciiTheme="majorHAnsi" w:hAnsiTheme="majorHAnsi" w:cstheme="majorHAnsi"/>
+          <w:b/>
+          <w:bCs/>
+          <w:sz w:val="24"/>
+          <w:szCs w:val="24"/>
+        </w:rPr>
+        <w:t>RUs/s</w:t>
+      </w:r>
+    </w:p>
+    <w:p>
+      <w:pPr>
+        <w:rPr>
+          <w:rFonts w:asciiTheme="majorHAnsi" w:hAnsiTheme="majorHAnsi" w:cstheme="majorHAnsi"/>
+          <w:sz w:val="24"/>
+          <w:szCs w:val="24"/>
+        </w:rPr>
+      </w:pPr>
+      <w:r>
+        <w:rPr>
+          <w:rFonts w:asciiTheme="majorHAnsi" w:hAnsiTheme="majorHAnsi" w:cstheme="majorHAnsi"/>
+          <w:sz w:val="24"/>
+          <w:szCs w:val="24"/>
+        </w:rPr>
+        <w:t>Considering 10,000 connected bicycles</w:t>
+      </w:r>
+    </w:p>
+    <w:p>
+      <w:pPr>
+        <w:rPr>
+          <w:rFonts w:asciiTheme="majorHAnsi" w:hAnsiTheme="majorHAnsi" w:cstheme="majorHAnsi"/>
+          <w:sz w:val="24"/>
+          <w:szCs w:val="24"/>
+        </w:rPr>
+      </w:pPr>
+      <w:r>
+        <w:rPr>
+          <w:rFonts w:asciiTheme="majorHAnsi" w:hAnsiTheme="majorHAnsi" w:cstheme="majorHAnsi"/>
+          <w:sz w:val="24"/>
+          <w:szCs w:val="24"/>
+        </w:rPr>
+        <w:t>Data (JSON Document with 1 KB) being written 2,880 times a day (every 30 seconds) for each bicycle</w:t>
+      </w:r>
+    </w:p>
+    <w:p>
+      <w:pPr>
+        <w:rPr>
+          <w:rFonts w:asciiTheme="majorHAnsi" w:hAnsiTheme="majorHAnsi" w:cstheme="majorHAnsi"/>
+          <w:sz w:val="24"/>
+          <w:szCs w:val="24"/>
+        </w:rPr>
+      </w:pPr>
+      <w:r>
+        <w:rPr>
+          <w:rFonts w:asciiTheme="majorHAnsi" w:hAnsiTheme="majorHAnsi" w:cstheme="majorHAnsi"/>
+          <w:sz w:val="24"/>
+          <w:szCs w:val="24"/>
+        </w:rPr>
+        <w:t>Single Record Create: 5.71 * 10,000 * 2,880 = 164,448,000 RUs</w:t>
+      </w:r>
+    </w:p>
+    <w:p>
+      <w:pPr>
+        <w:rPr>
+          <w:rFonts w:asciiTheme="majorHAnsi" w:hAnsiTheme="majorHAnsi" w:cstheme="majorHAnsi"/>
+          <w:sz w:val="24"/>
+          <w:szCs w:val="24"/>
+        </w:rPr>
+      </w:pPr>
+      <w:r>
+        <w:rPr>
+          <w:rFonts w:asciiTheme="majorHAnsi" w:hAnsiTheme="majorHAnsi" w:cstheme="majorHAnsi"/>
+          <w:sz w:val="24"/>
+          <w:szCs w:val="24"/>
+        </w:rPr>
+        <w:t>Single Record Read (considering a scenario where 2 people would be reading at the same time the record of a single bicycle): 1.00 * 10,000 * 5,760 = 57,600,000 RUs</w:t>
+      </w:r>
+    </w:p>
+    <w:p>
+      <w:pPr>
+        <w:rPr>
+          <w:rFonts w:asciiTheme="majorHAnsi" w:hAnsiTheme="majorHAnsi" w:cstheme="majorHAnsi"/>
+          <w:sz w:val="24"/>
+          <w:szCs w:val="24"/>
+        </w:rPr>
+      </w:pPr>
+      <w:r>
+        <w:rPr>
+          <w:rFonts w:asciiTheme="majorHAnsi" w:hAnsiTheme="majorHAnsi" w:cstheme="majorHAnsi"/>
+          <w:sz w:val="24"/>
+          <w:szCs w:val="24"/>
+        </w:rPr>
+        <w:t>Total of RUs in one day = 164,448,000 + 57,600,000 = 219,048,000 RUs</w:t>
+      </w:r>
+    </w:p>
+    <w:p>
+      <w:pPr>
+        <w:rPr>
+          <w:rFonts w:asciiTheme="majorHAnsi" w:hAnsiTheme="majorHAnsi" w:cstheme="majorHAnsi"/>
+          <w:sz w:val="24"/>
+          <w:szCs w:val="24"/>
+        </w:rPr>
+      </w:pPr>
+      <w:r>
+        <w:rPr>
+          <w:rFonts w:asciiTheme="majorHAnsi" w:hAnsiTheme="majorHAnsi" w:cstheme="majorHAnsi"/>
+          <w:sz w:val="24"/>
+          <w:szCs w:val="24"/>
+        </w:rPr>
+        <w:t xml:space="preserve">Per second = 219,048,000 / (24*3600) = </w:t>
+      </w:r>
+      <w:r>
+        <w:rPr>
+          <w:rFonts w:asciiTheme="majorHAnsi" w:hAnsiTheme="majorHAnsi" w:cstheme="majorHAnsi"/>
+          <w:sz w:val="24"/>
+          <w:szCs w:val="24"/>
+        </w:rPr>
+        <w:t xml:space="preserve">2,500 RUs/s </w:t>
+      </w:r>
+    </w:p>
+    <w:p>
+      <w:pPr>
+        <w:rPr>
+          <w:rFonts w:asciiTheme="majorHAnsi" w:hAnsiTheme="majorHAnsi" w:cstheme="majorHAnsi"/>
+          <w:sz w:val="24"/>
+          <w:szCs w:val="24"/>
+        </w:rPr>
+      </w:pPr>
+      <w:r>
+        <w:rPr>
+          <w:rFonts w:asciiTheme="majorHAnsi" w:hAnsiTheme="majorHAnsi" w:cstheme="majorHAnsi"/>
+          <w:sz w:val="24"/>
+          <w:szCs w:val="24"/>
+        </w:rPr>
+        <w:t>Minimum allowed = 4,000 RUs/s</w:t>
+      </w:r>
+    </w:p>
+    <w:p>
+      <w:pPr>
+        <w:rPr>
+          <w:rFonts w:asciiTheme="majorHAnsi" w:hAnsiTheme="majorHAnsi" w:cstheme="majorHAnsi"/>
+          <w:sz w:val="24"/>
+          <w:szCs w:val="24"/>
+        </w:rPr>
+      </w:pPr>
+      <w:r>
+        <w:rPr>
+          <w:rFonts w:asciiTheme="majorHAnsi" w:hAnsiTheme="majorHAnsi" w:cstheme="majorHAnsi"/>
+          <w:sz w:val="24"/>
+          <w:szCs w:val="24"/>
+        </w:rPr>
+        <w:t>100% Average utilization</w:t>
+      </w:r>
+    </w:p>
+    <w:p>
+      <w:pPr>
+        <w:rPr>
+          <w:rStyle w:val="numeric"/>
+          <w:rFonts w:asciiTheme="majorHAnsi" w:hAnsiTheme="majorHAnsi" w:cstheme="majorHAnsi"/>
+          <w:sz w:val="24"/>
+          <w:szCs w:val="24"/>
+        </w:rPr>
+      </w:pPr>
+      <w:r>
+        <w:rPr>
+          <w:rFonts w:asciiTheme="majorHAnsi" w:hAnsiTheme="majorHAnsi" w:cstheme="majorHAnsi"/>
+          <w:sz w:val="24"/>
+          <w:szCs w:val="24"/>
+        </w:rPr>
+        <w:t xml:space="preserve"> Price: </w:t>
+      </w:r>
+      <w:r>
+        <w:rPr>
+          <w:rStyle w:val="numeric"/>
+          <w:rFonts w:asciiTheme="majorHAnsi" w:hAnsiTheme="majorHAnsi" w:cstheme="majorHAnsi"/>
+          <w:sz w:val="24"/>
+          <w:szCs w:val="24"/>
+        </w:rPr>
+        <w:t>476.16</w:t>
+      </w:r>
+      <w:r>
+        <w:rPr>
+          <w:rStyle w:val="numeric"/>
+          <w:rFonts w:asciiTheme="majorHAnsi" w:hAnsiTheme="majorHAnsi" w:cstheme="majorHAnsi"/>
+          <w:sz w:val="24"/>
+          <w:szCs w:val="24"/>
+        </w:rPr>
+        <w:t xml:space="preserve"> USD/month</w:t>
+      </w:r>
+    </w:p>
+    <w:p>
+      <w:pPr>
+        <w:jc w:val="center"/>
+        <w:rPr>
+          <w:rStyle w:val="numeric"/>
+          <w:rFonts w:asciiTheme="majorHAnsi" w:hAnsiTheme="majorHAnsi" w:cstheme="majorHAnsi"/>
+          <w:b/>
+          <w:bCs/>
+          <w:sz w:val="24"/>
+          <w:szCs w:val="24"/>
+        </w:rPr>
+      </w:pPr>
+      <w:r>
+        <w:rPr>
+          <w:rStyle w:val="numeric"/>
+          <w:rFonts w:asciiTheme="majorHAnsi" w:hAnsiTheme="majorHAnsi" w:cstheme="majorHAnsi"/>
+          <w:b/>
+          <w:bCs/>
+          <w:sz w:val="24"/>
+          <w:szCs w:val="24"/>
+        </w:rPr>
+        <w:t>Storage</w:t>
+      </w:r>
+    </w:p>
+    <w:p>
+      <w:pPr>
+        <w:rPr>
+          <w:rStyle w:val="numeric"/>
+          <w:rFonts w:asciiTheme="majorHAnsi" w:hAnsiTheme="majorHAnsi" w:cstheme="majorHAnsi"/>
+          <w:sz w:val="24"/>
+          <w:szCs w:val="24"/>
+        </w:rPr>
+      </w:pPr>
+      <w:r>
+        <w:rPr>
+          <w:rStyle w:val="numeric"/>
+          <w:rFonts w:asciiTheme="majorHAnsi" w:hAnsiTheme="majorHAnsi" w:cstheme="majorHAnsi"/>
+          <w:sz w:val="24"/>
+          <w:szCs w:val="24"/>
+        </w:rPr>
+        <w:lastRenderedPageBreak/>
+        <w:t>1 KB * 2,880 records/(bicycle*day) * 31 days</w:t>
+      </w:r>
+      <w:r>
+        <w:rPr>
+          <w:rStyle w:val="numeric"/>
+          <w:rFonts w:asciiTheme="majorHAnsi" w:hAnsiTheme="majorHAnsi" w:cstheme="majorHAnsi"/>
+          <w:sz w:val="24"/>
+          <w:szCs w:val="24"/>
+        </w:rPr>
+        <w:t>/month</w:t>
+      </w:r>
+      <w:r>
+        <w:rPr>
+          <w:rStyle w:val="numeric"/>
+          <w:rFonts w:asciiTheme="majorHAnsi" w:hAnsiTheme="majorHAnsi" w:cstheme="majorHAnsi"/>
+          <w:sz w:val="24"/>
+          <w:szCs w:val="24"/>
+        </w:rPr>
+        <w:t xml:space="preserve"> * 10,000 bicycles =~ 900 GB</w:t>
+      </w:r>
+      <w:r>
+        <w:rPr>
+          <w:rStyle w:val="numeric"/>
+          <w:rFonts w:asciiTheme="majorHAnsi" w:hAnsiTheme="majorHAnsi" w:cstheme="majorHAnsi"/>
+          <w:sz w:val="24"/>
+          <w:szCs w:val="24"/>
+        </w:rPr>
+        <w:t>/month</w:t>
+      </w:r>
+    </w:p>
+    <w:p>
+      <w:pPr>
+        <w:rPr>
+          <w:rFonts w:asciiTheme="majorHAnsi" w:eastAsia="Times New Roman" w:hAnsiTheme="majorHAnsi" w:cstheme="majorHAnsi"/>
+          <w:sz w:val="24"/>
+          <w:szCs w:val="24"/>
+          <w:lang w:eastAsia="en-GB"/>
+        </w:rPr>
+      </w:pPr>
+      <w:r>
+        <w:rPr>
+          <w:rStyle w:val="numeric"/>
+          <w:rFonts w:asciiTheme="majorHAnsi" w:hAnsiTheme="majorHAnsi" w:cstheme="majorHAnsi"/>
+          <w:sz w:val="24"/>
+          <w:szCs w:val="24"/>
+        </w:rPr>
+        <w:t xml:space="preserve">Price: </w:t>
+      </w:r>
+      <w:r>
+        <w:rPr>
+          <w:rFonts w:asciiTheme="majorHAnsi" w:eastAsia="Times New Roman" w:hAnsiTheme="majorHAnsi" w:cstheme="majorHAnsi"/>
+          <w:sz w:val="24"/>
+          <w:szCs w:val="24"/>
+          <w:lang w:eastAsia="en-GB"/>
+        </w:rPr>
+        <w:t>= 225 USD/month</w:t>
+      </w:r>
+    </w:p>
+    <w:p>
+      <w:pPr>
+        <w:rPr>
+          <w:rFonts w:asciiTheme="majorHAnsi" w:eastAsia="Times New Roman" w:hAnsiTheme="majorHAnsi" w:cstheme="majorHAnsi"/>
+          <w:sz w:val="24"/>
+          <w:szCs w:val="24"/>
+          <w:lang w:eastAsia="en-GB"/>
+        </w:rPr>
+      </w:pPr>
+    </w:p>
+    <w:p>
+      <w:pPr>
+        <w:jc w:val="center"/>
+        <w:rPr>
+          <w:rFonts w:asciiTheme="majorHAnsi" w:eastAsia="Times New Roman" w:hAnsiTheme="majorHAnsi" w:cstheme="majorHAnsi"/>
+          <w:b/>
+          <w:bCs/>
+          <w:sz w:val="24"/>
+          <w:szCs w:val="24"/>
+          <w:lang w:eastAsia="en-GB"/>
+        </w:rPr>
+      </w:pPr>
+      <w:r>
+        <w:rPr>
+          <w:rFonts w:asciiTheme="majorHAnsi" w:eastAsia="Times New Roman" w:hAnsiTheme="majorHAnsi" w:cstheme="majorHAnsi"/>
+          <w:b/>
+          <w:bCs/>
+          <w:sz w:val="24"/>
+          <w:szCs w:val="24"/>
+          <w:lang w:eastAsia="en-GB"/>
+        </w:rPr>
+        <w:t>Support</w:t>
+      </w:r>
+    </w:p>
+    <w:p>
+      <w:pPr>
+        <w:rPr>
+          <w:rStyle w:val="numeric"/>
+          <w:rFonts w:asciiTheme="majorHAnsi" w:hAnsiTheme="majorHAnsi" w:cstheme="majorHAnsi"/>
+          <w:sz w:val="24"/>
+          <w:szCs w:val="24"/>
+        </w:rPr>
+      </w:pPr>
+    </w:p>
+    <w:p>
+      <w:pPr>
+        <w:rPr>
+          <w:rStyle w:val="numeric"/>
+          <w:rFonts w:asciiTheme="majorHAnsi" w:hAnsiTheme="majorHAnsi" w:cstheme="majorHAnsi"/>
+          <w:sz w:val="24"/>
+          <w:szCs w:val="24"/>
+        </w:rPr>
+      </w:pPr>
+      <w:r>
+        <w:rPr>
+          <w:rStyle w:val="numeric"/>
+          <w:rFonts w:asciiTheme="majorHAnsi" w:hAnsiTheme="majorHAnsi" w:cstheme="majorHAnsi"/>
+          <w:sz w:val="24"/>
+          <w:szCs w:val="24"/>
+        </w:rPr>
+        <w:t xml:space="preserve">Standard Support = 100 </w:t>
+      </w:r>
+      <w:r>
+        <w:rPr>
+          <w:rStyle w:val="numeric"/>
+          <w:rFonts w:asciiTheme="majorHAnsi" w:hAnsiTheme="majorHAnsi" w:cstheme="majorHAnsi"/>
+          <w:sz w:val="24"/>
+          <w:szCs w:val="24"/>
+        </w:rPr>
+        <w:t>USD/month</w:t>
+      </w:r>
+    </w:p>
+    <w:p>
+      <w:pPr>
+        <w:rPr>
+          <w:rStyle w:val="numeric"/>
+          <w:rFonts w:asciiTheme="majorHAnsi" w:hAnsiTheme="majorHAnsi" w:cstheme="majorHAnsi"/>
+          <w:sz w:val="24"/>
+          <w:szCs w:val="24"/>
+        </w:rPr>
+      </w:pPr>
+    </w:p>
+    <w:p>
+      <w:pPr>
+        <w:rPr>
+          <w:rStyle w:val="numeric"/>
+          <w:rFonts w:asciiTheme="majorHAnsi" w:hAnsiTheme="majorHAnsi" w:cstheme="majorHAnsi"/>
+          <w:sz w:val="24"/>
+          <w:szCs w:val="24"/>
+        </w:rPr>
+      </w:pPr>
+      <w:r>
+        <w:rPr>
+          <w:rStyle w:val="numeric"/>
+          <w:rFonts w:asciiTheme="majorHAnsi" w:hAnsiTheme="majorHAnsi" w:cstheme="majorHAnsi"/>
+          <w:b/>
+          <w:bCs/>
+          <w:sz w:val="24"/>
+          <w:szCs w:val="24"/>
+        </w:rPr>
+        <w:t>Total price per month:</w:t>
+      </w:r>
+      <w:r>
+        <w:rPr>
+          <w:rStyle w:val="numeric"/>
+          <w:rFonts w:asciiTheme="majorHAnsi" w:hAnsiTheme="majorHAnsi" w:cstheme="majorHAnsi"/>
+          <w:sz w:val="24"/>
+          <w:szCs w:val="24"/>
+        </w:rPr>
+        <w:t xml:space="preserve"> </w:t>
+      </w:r>
+      <w:r>
+        <w:rPr>
+          <w:rStyle w:val="numeric"/>
+          <w:rFonts w:asciiTheme="majorHAnsi" w:hAnsiTheme="majorHAnsi" w:cstheme="majorHAnsi"/>
+          <w:sz w:val="24"/>
+          <w:szCs w:val="24"/>
+        </w:rPr>
+        <w:t>801.16</w:t>
+      </w:r>
+      <w:r>
+        <w:rPr>
+          <w:rStyle w:val="numeric"/>
+          <w:rFonts w:asciiTheme="majorHAnsi" w:hAnsiTheme="majorHAnsi" w:cstheme="majorHAnsi"/>
+          <w:sz w:val="24"/>
+          <w:szCs w:val="24"/>
+        </w:rPr>
+        <w:t xml:space="preserve"> USD</w:t>
+      </w:r>
+    </w:p>
+    <w:p>
+      <w:pPr>
+        <w:rPr>
+          <w:rStyle w:val="numeric"/>
+          <w:rFonts w:asciiTheme="majorHAnsi" w:hAnsiTheme="majorHAnsi" w:cstheme="majorHAnsi"/>
+          <w:sz w:val="24"/>
+          <w:szCs w:val="24"/>
+        </w:rPr>
+      </w:pPr>
+    </w:p>
+    <w:p>
+      <w:pPr>
+        <w:rPr>
+          <w:rStyle w:val="numeric"/>
+          <w:rFonts w:asciiTheme="majorHAnsi" w:hAnsiTheme="majorHAnsi" w:cstheme="majorHAnsi"/>
+          <w:sz w:val="24"/>
+          <w:szCs w:val="24"/>
+        </w:rPr>
+      </w:pPr>
+    </w:p>
+    <w:p>
+      <w:pPr>
+        <w:rPr>
+          <w:rFonts w:asciiTheme="majorHAnsi" w:hAnsiTheme="majorHAnsi" w:cstheme="majorHAnsi"/>
+          <w:sz w:val="24"/>
+          <w:szCs w:val="24"/>
+        </w:rPr>
+      </w:pPr>
+    </w:p>
+    <w:p>
+      <w:pPr>
+        <w:rPr>
+          <w:rFonts w:asciiTheme="majorHAnsi" w:hAnsiTheme="majorHAnsi" w:cstheme="majorHAnsi"/>
+          <w:sz w:val="24"/>
+          <w:szCs w:val="24"/>
+        </w:rPr>
+      </w:pPr>
+    </w:p>
+    <w:p>
+      <w:pPr>
+        <w:rPr>
+          <w:rFonts w:asciiTheme="majorHAnsi" w:hAnsiTheme="majorHAnsi" w:cstheme="majorHAnsi"/>
+          <w:sz w:val="24"/>
+          <w:szCs w:val="24"/>
+        </w:rPr>
+      </w:pPr>
+    </w:p>
+    <w:p>
+      <w:pPr>
+        <w:rPr>
+          <w:rFonts w:asciiTheme="majorHAnsi" w:hAnsiTheme="majorHAnsi" w:cstheme="majorHAnsi"/>
+          <w:sz w:val="24"/>
+          <w:szCs w:val="24"/>
+        </w:rPr>
+      </w:pPr>
+    </w:p>
+    <w:p>
+      <w:pPr>
+        <w:rPr>
+          <w:rFonts w:asciiTheme="majorHAnsi" w:hAnsiTheme="majorHAnsi" w:cstheme="majorHAnsi"/>
+          <w:sz w:val="24"/>
+          <w:szCs w:val="24"/>
         </w:rPr>
       </w:pPr>
     </w:p>
@@ -1422,6 +2408,11 @@
       <w:shd w:val="clear" w:color="auto" w:fill="E1DFDD"/>
     </w:rPr>
   </w:style>
+  <w:style w:type="character" w:customStyle="1" w:styleId="numeric">
+    <w:name w:val="numeric"/>
+    <w:basedOn w:val="DefaultParagraphFont"/>
+    <w:rsid w:val="00BA70D3"/>
+  </w:style>
 </w:styles>
 </file>
 

</xml_diff>